<commit_message>
Updating files for version 0.1.1
</commit_message>
<xml_diff>
--- a/Phage_Genomics_Report_Template.docx
+++ b/Phage_Genomics_Report_Template.docx
@@ -76,6 +76,7 @@
                                 </w14:textOutline>
                               </w:rPr>
                             </w:pPr>
+                            <w:proofErr w:type="spellStart"/>
                             <w:r>
                               <w:rPr>
                                 <w:color w:val="000000" w:themeColor="text1"/>
@@ -93,8 +94,9 @@
                                   <w14:round/>
                                 </w14:textOutline>
                               </w:rPr>
-                              <w:t>PHATCAT</w:t>
+                              <w:t>ExempliPhi</w:t>
                             </w:r>
+                            <w:proofErr w:type="spellEnd"/>
                           </w:p>
                         </w:txbxContent>
                       </wps:txbx>
@@ -123,7 +125,6 @@
                 <v:path gradientshapeok="t" o:connecttype="rect"/>
               </v:shapetype>
               <v:shape id="Text Box 1" o:spid="_x0000_s1026" type="#_x0000_t202" style="position:absolute;left:0;text-align:left;margin-left:-1in;margin-top:0;width:616.05pt;height:45.2pt;z-index:251659264;visibility:visible;mso-wrap-style:square;mso-width-percent:0;mso-height-percent:0;mso-wrap-distance-left:9pt;mso-wrap-distance-top:0;mso-wrap-distance-right:9pt;mso-wrap-distance-bottom:0;mso-position-horizontal:absolute;mso-position-horizontal-relative:text;mso-position-vertical:absolute;mso-position-vertical-relative:text;mso-width-percent:0;mso-height-percent:0;mso-width-relative:margin;mso-height-relative:margin;v-text-anchor:top" o:gfxdata="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" filled="f" stroked="f">
-                <v:fill o:detectmouseclick="t"/>
                 <v:textbox inset=",0">
                   <w:txbxContent>
                     <w:p>
@@ -147,6 +148,7 @@
                           </w14:textOutline>
                         </w:rPr>
                       </w:pPr>
+                      <w:proofErr w:type="spellStart"/>
                       <w:r>
                         <w:rPr>
                           <w:color w:val="000000" w:themeColor="text1"/>
@@ -164,8 +166,9 @@
                             <w14:round/>
                           </w14:textOutline>
                         </w:rPr>
-                        <w:t>PHATCAT</w:t>
+                        <w:t>ExempliPhi</w:t>
                       </w:r>
+                      <w:proofErr w:type="spellEnd"/>
                     </w:p>
                   </w:txbxContent>
                 </v:textbox>
@@ -181,7 +184,17 @@
           <w:b/>
           <w:u w:val="single"/>
         </w:rPr>
-        <w:t xml:space="preserve">Phage Genomics and Bioinformatics </w:t>
+        <w:t>Phage Genomics and Bioinforma</w:t>
+      </w:r>
+      <w:bookmarkStart w:id="0" w:name="_GoBack"/>
+      <w:bookmarkEnd w:id="0"/>
+      <w:r>
+        <w:rPr>
+          <w:rFonts w:ascii="Arial" w:hAnsi="Arial" w:cs="Arial"/>
+          <w:b/>
+          <w:u w:val="single"/>
+        </w:rPr>
+        <w:t xml:space="preserve">tics </w:t>
       </w:r>
       <w:r>
         <w:rPr>
@@ -263,8 +276,6 @@
         </w:rPr>
         <w:fldChar w:fldCharType="end"/>
       </w:r>
-      <w:bookmarkStart w:id="0" w:name="_GoBack"/>
-      <w:bookmarkEnd w:id="0"/>
     </w:p>
     <w:p>
       <w:pPr>

</xml_diff>